<commit_message>
ajustes da reprovacao do caso
</commit_message>
<xml_diff>
--- a/docassemble/docassemble/brcomeducalegal/data/templates/termo-de-rescisao-de-acordo-individual-de-trabalho.docx
+++ b/docassemble/docassemble/brcomeducalegal/data/templates/termo-de-rescisao-de-acordo-individual-de-trabalho.docx
@@ -487,7 +487,7 @@
           <w:highlight w:val="white"/>
           <w:rtl w:val="0"/>
         </w:rPr>
-        <w:t xml:space="preserve"> II – As partes têm interesse na rescisão antecipada do Acordo;</w:t>
+        <w:t xml:space="preserve">II – As partes têm interesse na rescisão antecipada do Acordo.</w:t>
       </w:r>
     </w:p>
     <w:p>
@@ -504,7 +504,7 @@
           <w:highlight w:val="white"/>
           <w:rtl w:val="0"/>
         </w:rPr>
-        <w:t xml:space="preserve">As partes acima qualificadas, decidem acordar o presente Termo de Rescisão do </w:t>
+        <w:t xml:space="preserve">As partes, acima qualificadas, decidem acordar o presente Termo de Rescisão do </w:t>
       </w:r>
       <w:r>
         <w:rPr>
@@ -607,7 +607,7 @@
           <w:highlight w:val="white"/>
           <w:rtl w:val="0"/>
         </w:rPr>
-        <w:t xml:space="preserve">Por estarem assim justas e acertadas, as partes firmam o presente documento em 2 (duas) vias de igual teor e forma, na presença das testemunhas abaixo assinadas, para que produza seus efeitos legais.</w:t>
+        <w:t xml:space="preserve">Por estarem assim justas e acertadas, as partes firmam o presente documento em 2 (duas) vias de igual teor e forma, para que produza seus efeitos legais.</w:t>
       </w:r>
     </w:p>
     <w:p>
@@ -659,12 +659,17 @@
     <w:p>
       <w:pPr>
         <w:widowControl w:val="0"/>
-        <w:spacing w:after="240" w:before="240" w:line="300" w:lineRule="auto"/>
+        <w:spacing w:after="0" w:before="0" w:line="300" w:lineRule="auto"/>
         <w:ind w:left="1440" w:right="5.669291338583093" w:firstLine="720"/>
-        <w:rPr/>
-      </w:pPr>
-      <w:r>
-        <w:rPr>
+        <w:rPr>
+          <w:color w:val="ffffff"/>
+          <w:shd w:fill="ff9900" w:val="clear"/>
+        </w:rPr>
+      </w:pPr>
+      <w:r>
+        <w:rPr>
+          <w:color w:val="ffffff"/>
+          <w:shd w:fill="ff9900" w:val="clear"/>
           <w:rtl w:val="0"/>
         </w:rPr>
         <w:t xml:space="preserve">{{  generate_anchor('signHere', school["email”])  }}</w:t>
@@ -672,7 +677,7 @@
     </w:p>
     <w:p>
       <w:pPr>
-        <w:spacing w:after="240" w:before="240" w:line="300" w:lineRule="auto"/>
+        <w:spacing w:after="0" w:before="0" w:line="300" w:lineRule="auto"/>
         <w:ind w:right="-7.795275590551114"/>
         <w:jc w:val="center"/>
         <w:rPr>
@@ -749,12 +754,17 @@
     <w:p>
       <w:pPr>
         <w:widowControl w:val="0"/>
-        <w:spacing w:after="240" w:before="240" w:line="300" w:lineRule="auto"/>
+        <w:spacing w:after="0" w:before="0" w:line="300" w:lineRule="auto"/>
         <w:ind w:left="2409.4488188976375" w:right="5.669291338583093" w:hanging="30"/>
-        <w:rPr/>
-      </w:pPr>
-      <w:r>
-        <w:rPr>
+        <w:rPr>
+          <w:color w:val="ffffff"/>
+          <w:shd w:fill="ff9900" w:val="clear"/>
+        </w:rPr>
+      </w:pPr>
+      <w:r>
+        <w:rPr>
+          <w:color w:val="ffffff"/>
+          <w:shd w:fill="ff9900" w:val="clear"/>
           <w:rtl w:val="0"/>
         </w:rPr>
         <w:t xml:space="preserve">{{  generate_anchor('signHere', item.email)  }}</w:t>
@@ -762,7 +772,7 @@
     </w:p>
     <w:p>
       <w:pPr>
-        <w:spacing w:after="240" w:before="240" w:line="300" w:lineRule="auto"/>
+        <w:spacing w:after="0" w:before="0" w:line="300" w:lineRule="auto"/>
         <w:ind w:right="-7.795275590551114"/>
         <w:jc w:val="center"/>
         <w:rPr>

</xml_diff>

<commit_message>
inserido o template sem marcacao para implantacao do documento
</commit_message>
<xml_diff>
--- a/docassemble/docassemble/brcomeducalegal/data/templates/termo-de-rescisao-de-acordo-individual-de-trabalho.docx
+++ b/docassemble/docassemble/brcomeducalegal/data/templates/termo-de-rescisao-de-acordo-individual-de-trabalho.docx
@@ -9,13 +9,11 @@
         <w:jc w:val="center"/>
         <w:rPr>
           <w:b w:val="1"/>
-          <w:highlight w:val="white"/>
-        </w:rPr>
-      </w:pPr>
-      <w:r>
-        <w:rPr>
-          <w:b w:val="1"/>
-          <w:highlight w:val="white"/>
+        </w:rPr>
+      </w:pPr>
+      <w:r>
+        <w:rPr>
+          <w:b w:val="1"/>
           <w:rtl w:val="0"/>
         </w:rPr>
         <w:t xml:space="preserve">TERMO DE RESCISÃO DE ACORDO INDIVIDUAL DE TRABALHO </w:t>
@@ -27,20 +25,17 @@
         <w:jc w:val="both"/>
         <w:rPr>
           <w:b w:val="1"/>
-          <w:highlight w:val="white"/>
-        </w:rPr>
-      </w:pPr>
-      <w:r>
-        <w:rPr>
-          <w:b w:val="1"/>
-          <w:highlight w:val="yellow"/>
+        </w:rPr>
+      </w:pPr>
+      <w:r>
+        <w:rPr>
+          <w:b w:val="1"/>
           <w:rtl w:val="0"/>
         </w:rPr>
         <w:t xml:space="preserve">{{ school["legal_name”] | upper }}</w:t>
       </w:r>
       <w:r>
         <w:rPr>
-          <w:highlight w:val="white"/>
           <w:rtl w:val="0"/>
         </w:rPr>
         <w:t xml:space="preserve">, pessoa jurídica de direito privado, inscrita no CNPJ sob n°</w:t>
@@ -48,112 +43,96 @@
       <w:r>
         <w:rPr>
           <w:b w:val="1"/>
-          <w:highlight w:val="white"/>
           <w:rtl w:val="0"/>
         </w:rPr>
         <w:t xml:space="preserve"> </w:t>
       </w:r>
       <w:r>
         <w:rPr>
-          <w:highlight w:val="yellow"/>
           <w:rtl w:val="0"/>
         </w:rPr>
         <w:t xml:space="preserve">{{ school["cnpj”] }}</w:t>
       </w:r>
       <w:r>
         <w:rPr>
-          <w:highlight w:val="white"/>
           <w:rtl w:val="0"/>
         </w:rPr>
         <w:t xml:space="preserve">, com sede em </w:t>
       </w:r>
       <w:r>
         <w:rPr>
-          <w:highlight w:val="yellow"/>
           <w:rtl w:val="0"/>
         </w:rPr>
         <w:t xml:space="preserve">{{ title_case( school["street”] | lower) }}</w:t>
       </w:r>
       <w:r>
         <w:rPr>
-          <w:highlight w:val="white"/>
           <w:rtl w:val="0"/>
         </w:rPr>
         <w:t xml:space="preserve">, nº </w:t>
       </w:r>
       <w:r>
         <w:rPr>
-          <w:highlight w:val="yellow"/>
           <w:rtl w:val="0"/>
         </w:rPr>
         <w:t xml:space="preserve">{{ school["street_number”] }}, </w:t>
       </w:r>
       <w:r>
         <w:rPr>
-          <w:highlight w:val="cyan"/>
           <w:rtl w:val="0"/>
         </w:rPr>
         <w:t xml:space="preserve">{% if school["unit”] %}</w:t>
       </w:r>
       <w:r>
         <w:rPr>
-          <w:highlight w:val="yellow"/>
           <w:rtl w:val="0"/>
         </w:rPr>
         <w:t xml:space="preserve"> {{ title_case(school["unit”] | lower) }}, </w:t>
       </w:r>
       <w:r>
         <w:rPr>
-          <w:highlight w:val="cyan"/>
           <w:rtl w:val="0"/>
         </w:rPr>
         <w:t xml:space="preserve">{% endif %}</w:t>
       </w:r>
       <w:r>
         <w:rPr>
-          <w:highlight w:val="white"/>
           <w:rtl w:val="0"/>
         </w:rPr>
         <w:t xml:space="preserve">bairro </w:t>
       </w:r>
       <w:r>
         <w:rPr>
-          <w:highlight w:val="yellow"/>
           <w:rtl w:val="0"/>
         </w:rPr>
         <w:t xml:space="preserve">{{ title_case(school["neighborhood”] | lower) }}</w:t>
       </w:r>
       <w:r>
         <w:rPr>
-          <w:highlight w:val="white"/>
           <w:rtl w:val="0"/>
         </w:rPr>
         <w:t xml:space="preserve">, CEP </w:t>
       </w:r>
       <w:r>
         <w:rPr>
-          <w:highlight w:val="yellow"/>
           <w:rtl w:val="0"/>
         </w:rPr>
         <w:t xml:space="preserve">{{ school["zip”] }}</w:t>
       </w:r>
       <w:r>
         <w:rPr>
-          <w:highlight w:val="white"/>
           <w:rtl w:val="0"/>
         </w:rPr>
         <w:t xml:space="preserve">, na cidade de </w:t>
       </w:r>
       <w:r>
         <w:rPr>
-          <w:highlight w:val="yellow"/>
           <w:rtl w:val="0"/>
         </w:rPr>
         <w:t xml:space="preserve">{{ title_case(school["city”] | lower) }}/{{ school["state”] }},</w:t>
       </w:r>
       <w:r>
         <w:rPr>
-          <w:highlight w:val="white"/>
           <w:rtl w:val="0"/>
         </w:rPr>
         <w:t xml:space="preserve"> doravante denominado simplesmente </w:t>
@@ -161,14 +140,12 @@
       <w:r>
         <w:rPr>
           <w:b w:val="1"/>
-          <w:highlight w:val="white"/>
           <w:rtl w:val="0"/>
         </w:rPr>
         <w:t xml:space="preserve">EMPREGADOR</w:t>
       </w:r>
       <w:r>
         <w:rPr>
-          <w:highlight w:val="white"/>
           <w:rtl w:val="0"/>
         </w:rPr>
         <w:t xml:space="preserve">; e de outro lado,</w:t>
@@ -183,13 +160,10 @@
       <w:pPr>
         <w:spacing w:after="240" w:before="240" w:line="288" w:lineRule="auto"/>
         <w:jc w:val="both"/>
-        <w:rPr>
-          <w:highlight w:val="cyan"/>
-        </w:rPr>
-      </w:pPr>
-      <w:r>
-        <w:rPr>
-          <w:highlight w:val="cyan"/>
+        <w:rPr/>
+      </w:pPr>
+      <w:r>
+        <w:rPr>
           <w:rtl w:val="0"/>
         </w:rPr>
         <w:t xml:space="preserve">{%p for item in workers %}</w:t>
@@ -201,62 +175,53 @@
         <w:jc w:val="both"/>
         <w:rPr>
           <w:b w:val="1"/>
-          <w:highlight w:val="white"/>
-        </w:rPr>
-      </w:pPr>
-      <w:r>
-        <w:rPr>
-          <w:b w:val="1"/>
-          <w:highlight w:val="yellow"/>
+        </w:rPr>
+      </w:pPr>
+      <w:r>
+        <w:rPr>
+          <w:b w:val="1"/>
           <w:rtl w:val="0"/>
         </w:rPr>
         <w:t xml:space="preserve">{{ item.name.text | upper }}</w:t>
       </w:r>
       <w:r>
         <w:rPr>
-          <w:highlight w:val="yellow"/>
           <w:rtl w:val="0"/>
         </w:rPr>
         <w:t xml:space="preserve">, {{ item.nationality | lower }}, {{ item.marital_status | lower}}</w:t>
       </w:r>
       <w:r>
         <w:rPr>
-          <w:highlight w:val="white"/>
           <w:rtl w:val="0"/>
         </w:rPr>
         <w:t xml:space="preserve">, inscrito(a) no CPF sob o n.º </w:t>
       </w:r>
       <w:r>
         <w:rPr>
-          <w:highlight w:val="yellow"/>
           <w:rtl w:val="0"/>
         </w:rPr>
         <w:t xml:space="preserve">{{ item.cpf }}</w:t>
       </w:r>
       <w:r>
         <w:rPr>
-          <w:highlight w:val="white"/>
           <w:rtl w:val="0"/>
         </w:rPr>
         <w:t xml:space="preserve"> e no RG sob o n.º </w:t>
       </w:r>
       <w:r>
         <w:rPr>
-          <w:highlight w:val="yellow"/>
           <w:rtl w:val="0"/>
         </w:rPr>
         <w:t xml:space="preserve">{{ item.rg }}</w:t>
       </w:r>
       <w:r>
         <w:rPr>
-          <w:highlight w:val="white"/>
           <w:rtl w:val="0"/>
         </w:rPr>
         <w:t xml:space="preserve">, CTPS nº </w:t>
       </w:r>
       <w:r>
         <w:rPr>
-          <w:highlight w:val="yellow"/>
           <w:rtl w:val="0"/>
         </w:rPr>
         <w:t xml:space="preserve">{{ item.ctps }}</w:t>
@@ -264,21 +229,18 @@
       <w:r>
         <w:rPr>
           <w:b w:val="1"/>
-          <w:highlight w:val="white"/>
           <w:rtl w:val="0"/>
         </w:rPr>
         <w:t xml:space="preserve">, </w:t>
       </w:r>
       <w:r>
         <w:rPr>
-          <w:highlight w:val="white"/>
           <w:rtl w:val="0"/>
         </w:rPr>
         <w:t xml:space="preserve">Série </w:t>
       </w:r>
       <w:r>
         <w:rPr>
-          <w:highlight w:val="yellow"/>
           <w:rtl w:val="0"/>
         </w:rPr>
         <w:t xml:space="preserve">{{ item.serie }}</w:t>
@@ -286,98 +248,84 @@
       <w:r>
         <w:rPr>
           <w:b w:val="1"/>
-          <w:highlight w:val="yellow"/>
           <w:rtl w:val="0"/>
         </w:rPr>
         <w:t xml:space="preserve">,</w:t>
       </w:r>
       <w:r>
         <w:rPr>
-          <w:highlight w:val="yellow"/>
           <w:rtl w:val="0"/>
         </w:rPr>
         <w:t xml:space="preserve"> </w:t>
       </w:r>
       <w:r>
         <w:rPr>
-          <w:highlight w:val="cyan"/>
           <w:rtl w:val="0"/>
         </w:rPr>
         <w:t xml:space="preserve">{% if item.email %}</w:t>
       </w:r>
       <w:r>
         <w:rPr>
-          <w:highlight w:val="yellow"/>
           <w:rtl w:val="0"/>
         </w:rPr>
         <w:t xml:space="preserve">{{ item.email }}, </w:t>
       </w:r>
       <w:r>
         <w:rPr>
-          <w:highlight w:val="cyan"/>
           <w:rtl w:val="0"/>
         </w:rPr>
         <w:t xml:space="preserve">{% endif %}</w:t>
       </w:r>
       <w:r>
         <w:rPr>
-          <w:highlight w:val="white"/>
           <w:rtl w:val="0"/>
         </w:rPr>
         <w:t xml:space="preserve">residente e domiciliado(a) no endereço </w:t>
       </w:r>
       <w:r>
         <w:rPr>
-          <w:highlight w:val="yellow"/>
           <w:rtl w:val="0"/>
         </w:rPr>
         <w:t xml:space="preserve">{{ title_case( item.address.street_name | lower) }}</w:t>
       </w:r>
       <w:r>
         <w:rPr>
-          <w:highlight w:val="white"/>
           <w:rtl w:val="0"/>
         </w:rPr>
         <w:t xml:space="preserve">, n.º </w:t>
       </w:r>
       <w:r>
         <w:rPr>
-          <w:highlight w:val="yellow"/>
           <w:rtl w:val="0"/>
         </w:rPr>
         <w:t xml:space="preserve">{{ item.address.street_number }}, </w:t>
       </w:r>
       <w:r>
         <w:rPr>
-          <w:highlight w:val="cyan"/>
           <w:rtl w:val="0"/>
         </w:rPr>
         <w:t xml:space="preserve">{% if item.address.unit %}</w:t>
       </w:r>
       <w:r>
         <w:rPr>
-          <w:highlight w:val="yellow"/>
           <w:rtl w:val="0"/>
         </w:rPr>
         <w:t xml:space="preserve">{{ title_case(item.address.unit | lower) }}, </w:t>
       </w:r>
       <w:r>
         <w:rPr>
-          <w:highlight w:val="cyan"/>
           <w:rtl w:val="0"/>
         </w:rPr>
         <w:t xml:space="preserve">{% endif %}</w:t>
       </w:r>
       <w:r>
         <w:rPr>
-          <w:highlight w:val="yellow"/>
           <w:rtl w:val="0"/>
         </w:rPr>
         <w:t xml:space="preserve">Bairro {{ title_case(item.address.neighborhood | lower) }}, {{ title_case(item.address.city | lower) }}/{{ item.address.state }}, CEP {{ item.address.zip }},</w:t>
       </w:r>
       <w:r>
         <w:rPr>
-          <w:highlight w:val="white"/>
           <w:rtl w:val="0"/>
         </w:rPr>
         <w:t xml:space="preserve"> doravante denominado(a) </w:t>
@@ -385,7 +333,6 @@
       <w:r>
         <w:rPr>
           <w:b w:val="1"/>
-          <w:highlight w:val="white"/>
           <w:rtl w:val="0"/>
         </w:rPr>
         <w:t xml:space="preserve">EMPREGADO(A).</w:t>
@@ -395,13 +342,10 @@
       <w:pPr>
         <w:spacing w:after="240" w:before="240" w:line="288" w:lineRule="auto"/>
         <w:jc w:val="both"/>
-        <w:rPr>
-          <w:highlight w:val="cyan"/>
-        </w:rPr>
-      </w:pPr>
-      <w:r>
-        <w:rPr>
-          <w:highlight w:val="cyan"/>
+        <w:rPr/>
+      </w:pPr>
+      <w:r>
+        <w:rPr>
           <w:rtl w:val="0"/>
         </w:rPr>
         <w:t xml:space="preserve">{%p endfor %}</w:t>
@@ -411,14 +355,11 @@
       <w:pPr>
         <w:spacing w:after="240" w:before="240" w:line="288" w:lineRule="auto"/>
         <w:jc w:val="both"/>
-        <w:rPr>
-          <w:highlight w:val="white"/>
-        </w:rPr>
-      </w:pPr>
-      <w:r>
-        <w:rPr>
-          <w:b w:val="1"/>
-          <w:highlight w:val="white"/>
+        <w:rPr/>
+      </w:pPr>
+      <w:r>
+        <w:rPr>
+          <w:b w:val="1"/>
           <w:rtl w:val="0"/>
         </w:rPr>
         <w:t xml:space="preserve">CONSIDERANDO QUE</w:t>
@@ -434,54 +375,34 @@
         <w:shd w:fill="ffffff" w:val="clear"/>
         <w:spacing w:after="240" w:before="240" w:line="288" w:lineRule="auto"/>
         <w:jc w:val="both"/>
-        <w:rPr>
-          <w:highlight w:val="white"/>
-        </w:rPr>
-      </w:pPr>
-      <w:r>
-        <w:rPr>
-          <w:highlight w:val="white"/>
+        <w:rPr/>
+      </w:pPr>
+      <w:r>
+        <w:rPr>
           <w:rtl w:val="0"/>
         </w:rPr>
         <w:t xml:space="preserve">I – As partes firmaram em </w:t>
       </w:r>
       <w:r>
         <w:rPr>
-          <w:highlight w:val="yellow"/>
-          <w:rtl w:val="0"/>
-        </w:rPr>
-        <w:t xml:space="preserve">{{ term_date }}</w:t>
-      </w:r>
-      <w:r>
-        <w:rPr>
-          <w:rtl w:val="0"/>
-        </w:rPr>
-        <w:t xml:space="preserve"> um </w:t>
-      </w:r>
-      <w:r>
-        <w:rPr>
-          <w:highlight w:val="yellow"/>
-          <w:rtl w:val="0"/>
-        </w:rPr>
-        <w:t xml:space="preserve">{{ </w:t>
-      </w:r>
-      <w:r>
-        <w:rPr>
-          <w:highlight w:val="yellow"/>
+          <w:rtl w:val="0"/>
+        </w:rPr>
+        <w:t xml:space="preserve">{{ term_date }} um {{ </w:t>
+      </w:r>
+      <w:r>
+        <w:rPr>
           <w:rtl w:val="0"/>
         </w:rPr>
         <w:t xml:space="preserve">term_type</w:t>
       </w:r>
       <w:r>
         <w:rPr>
-          <w:highlight w:val="yellow"/>
           <w:rtl w:val="0"/>
         </w:rPr>
         <w:t xml:space="preserve"> }}</w:t>
       </w:r>
       <w:r>
         <w:rPr>
-          <w:highlight w:val="white"/>
           <w:rtl w:val="0"/>
         </w:rPr>
         <w:t xml:space="preserve"> (“Acordo”);</w:t>
@@ -492,13 +413,10 @@
         <w:shd w:fill="ffffff" w:val="clear"/>
         <w:spacing w:after="240" w:before="240" w:line="288" w:lineRule="auto"/>
         <w:jc w:val="both"/>
-        <w:rPr>
-          <w:highlight w:val="white"/>
-        </w:rPr>
-      </w:pPr>
-      <w:r>
-        <w:rPr>
-          <w:highlight w:val="white"/>
+        <w:rPr/>
+      </w:pPr>
+      <w:r>
+        <w:rPr>
           <w:rtl w:val="0"/>
         </w:rPr>
         <w:t xml:space="preserve">II – As partes têm interesse na rescisão antecipada do Acordo.</w:t>
@@ -509,27 +427,22 @@
         <w:shd w:fill="ffffff" w:val="clear"/>
         <w:spacing w:after="240" w:before="240" w:line="288" w:lineRule="auto"/>
         <w:jc w:val="both"/>
-        <w:rPr>
-          <w:highlight w:val="white"/>
-        </w:rPr>
-      </w:pPr>
-      <w:r>
-        <w:rPr>
-          <w:highlight w:val="white"/>
+        <w:rPr/>
+      </w:pPr>
+      <w:r>
+        <w:rPr>
           <w:rtl w:val="0"/>
         </w:rPr>
         <w:t xml:space="preserve">As partes, acima qualificadas, decidem acordar o presente Termo de Rescisão do </w:t>
       </w:r>
       <w:r>
         <w:rPr>
-          <w:highlight w:val="yellow"/>
           <w:rtl w:val="0"/>
         </w:rPr>
         <w:t xml:space="preserve">{{ term_type }}</w:t>
       </w:r>
       <w:r>
         <w:rPr>
-          <w:highlight w:val="white"/>
           <w:rtl w:val="0"/>
         </w:rPr>
         <w:t xml:space="preserve"> (“Termo”), mediante as seguintes cláusulas e condições.</w:t>
@@ -542,13 +455,11 @@
         <w:jc w:val="both"/>
         <w:rPr>
           <w:b w:val="1"/>
-          <w:highlight w:val="white"/>
-        </w:rPr>
-      </w:pPr>
-      <w:r>
-        <w:rPr>
-          <w:b w:val="1"/>
-          <w:highlight w:val="white"/>
+        </w:rPr>
+      </w:pPr>
+      <w:r>
+        <w:rPr>
+          <w:b w:val="1"/>
           <w:rtl w:val="0"/>
         </w:rPr>
         <w:t xml:space="preserve">Cláusula Primeira – Rescisão</w:t>
@@ -559,13 +470,10 @@
         <w:shd w:fill="ffffff" w:val="clear"/>
         <w:spacing w:after="240" w:before="240" w:line="288" w:lineRule="auto"/>
         <w:jc w:val="both"/>
-        <w:rPr>
-          <w:highlight w:val="white"/>
-        </w:rPr>
-      </w:pPr>
-      <w:r>
-        <w:rPr>
-          <w:highlight w:val="white"/>
+        <w:rPr/>
+      </w:pPr>
+      <w:r>
+        <w:rPr>
           <w:rtl w:val="0"/>
         </w:rPr>
         <w:t xml:space="preserve">Fica rescindido o Acordo Individual de Trabalho a partir da data de assinatura do presente Termo.</w:t>
@@ -578,13 +486,11 @@
         <w:jc w:val="both"/>
         <w:rPr>
           <w:b w:val="1"/>
-          <w:highlight w:val="white"/>
-        </w:rPr>
-      </w:pPr>
-      <w:r>
-        <w:rPr>
-          <w:b w:val="1"/>
-          <w:highlight w:val="white"/>
+        </w:rPr>
+      </w:pPr>
+      <w:r>
+        <w:rPr>
+          <w:b w:val="1"/>
           <w:rtl w:val="0"/>
         </w:rPr>
         <w:t xml:space="preserve">Cláusula Segunda – Quitação</w:t>
@@ -595,13 +501,10 @@
         <w:shd w:fill="ffffff" w:val="clear"/>
         <w:spacing w:after="240" w:before="240" w:line="288" w:lineRule="auto"/>
         <w:jc w:val="both"/>
-        <w:rPr>
-          <w:highlight w:val="white"/>
-        </w:rPr>
-      </w:pPr>
-      <w:r>
-        <w:rPr>
-          <w:highlight w:val="white"/>
+        <w:rPr/>
+      </w:pPr>
+      <w:r>
+        <w:rPr>
           <w:rtl w:val="0"/>
         </w:rPr>
         <w:t xml:space="preserve">Uma vez rescindido o Acordo, as partes dão entre si mútua, plena, irrevogável e irretratável quitação, nada podendo requerer ou exigir uma à outra a qualquer título em razão do Acordo ora rescindido.</w:t>
@@ -612,13 +515,10 @@
         <w:shd w:fill="ffffff" w:val="clear"/>
         <w:spacing w:after="240" w:before="240" w:line="288" w:lineRule="auto"/>
         <w:jc w:val="both"/>
-        <w:rPr>
-          <w:highlight w:val="white"/>
-        </w:rPr>
-      </w:pPr>
-      <w:r>
-        <w:rPr>
-          <w:highlight w:val="white"/>
+        <w:rPr/>
+      </w:pPr>
+      <w:r>
+        <w:rPr>
           <w:rtl w:val="0"/>
         </w:rPr>
         <w:t xml:space="preserve">Por estarem assim justas e acertadas, as partes firmam o presente documento em 2 (duas) vias de igual teor e forma, para que produza seus efeitos legais.</w:t>
@@ -636,12 +536,10 @@
         <w:rPr>
           <w:sz w:val="24"/>
           <w:szCs w:val="24"/>
-          <w:highlight w:val="yellow"/>
-        </w:rPr>
-      </w:pPr>
-      <w:r>
-        <w:rPr>
-          <w:highlight w:val="yellow"/>
+        </w:rPr>
+      </w:pPr>
+      <w:r>
+        <w:rPr>
           <w:rtl w:val="0"/>
         </w:rPr>
         <w:t xml:space="preserve">{{ title_case(signature_local | lower) }}, {{ signature_date }}.</w:t>
@@ -658,13 +556,11 @@
         <w:jc w:val="center"/>
         <w:rPr>
           <w:b w:val="1"/>
-          <w:highlight w:val="white"/>
-        </w:rPr>
-      </w:pPr>
-      <w:r>
-        <w:rPr>
-          <w:b w:val="1"/>
-          <w:highlight w:val="white"/>
+        </w:rPr>
+      </w:pPr>
+      <w:r>
+        <w:rPr>
+          <w:b w:val="1"/>
           <w:rtl w:val="0"/>
         </w:rPr>
         <w:t xml:space="preserve">Empregador:</w:t>
@@ -677,13 +573,11 @@
         <w:ind w:left="1440" w:right="5.669291338583093" w:firstLine="720"/>
         <w:rPr>
           <w:color w:val="ffffff"/>
-          <w:shd w:fill="ff9900" w:val="clear"/>
         </w:rPr>
       </w:pPr>
       <w:r>
         <w:rPr>
           <w:color w:val="ffffff"/>
-          <w:shd w:fill="ff9900" w:val="clear"/>
           <w:rtl w:val="0"/>
         </w:rPr>
         <w:t xml:space="preserve">{{  generate_anchor('signHere', school["email”])  }}</w:t>
@@ -694,13 +588,10 @@
         <w:spacing w:after="0" w:before="0" w:line="240" w:lineRule="auto"/>
         <w:ind w:right="-7.795275590551114"/>
         <w:jc w:val="center"/>
-        <w:rPr>
-          <w:highlight w:val="white"/>
-        </w:rPr>
-      </w:pPr>
-      <w:r>
-        <w:rPr>
-          <w:highlight w:val="white"/>
+        <w:rPr/>
+      </w:pPr>
+      <w:r>
+        <w:rPr>
           <w:rtl w:val="0"/>
         </w:rPr>
         <w:t xml:space="preserve">____________________________________________</w:t>
@@ -713,13 +604,11 @@
         <w:jc w:val="center"/>
         <w:rPr>
           <w:b w:val="1"/>
-          <w:highlight w:val="yellow"/>
-        </w:rPr>
-      </w:pPr>
-      <w:r>
-        <w:rPr>
-          <w:b w:val="1"/>
-          <w:highlight w:val="yellow"/>
+        </w:rPr>
+      </w:pPr>
+      <w:r>
+        <w:rPr>
+          <w:b w:val="1"/>
           <w:rtl w:val="0"/>
         </w:rPr>
         <w:t xml:space="preserve">{{ school["legal_name”] }}</w:t>
@@ -731,7 +620,6 @@
         <w:jc w:val="center"/>
         <w:rPr>
           <w:b w:val="1"/>
-          <w:highlight w:val="white"/>
         </w:rPr>
       </w:pPr>
       <w:r>
@@ -746,13 +634,11 @@
         <w:jc w:val="center"/>
         <w:rPr>
           <w:b w:val="1"/>
-          <w:highlight w:val="white"/>
-        </w:rPr>
-      </w:pPr>
-      <w:r>
-        <w:rPr>
-          <w:b w:val="1"/>
-          <w:highlight w:val="white"/>
+        </w:rPr>
+      </w:pPr>
+      <w:r>
+        <w:rPr>
+          <w:b w:val="1"/>
           <w:rtl w:val="0"/>
         </w:rPr>
         <w:t xml:space="preserve">Empregado(a):</w:t>
@@ -764,12 +650,10 @@
         <w:jc w:val="center"/>
         <w:rPr>
           <w:b w:val="1"/>
-          <w:highlight w:val="cyan"/>
-        </w:rPr>
-      </w:pPr>
-      <w:r>
-        <w:rPr>
-          <w:highlight w:val="cyan"/>
+        </w:rPr>
+      </w:pPr>
+      <w:r>
+        <w:rPr>
           <w:rtl w:val="0"/>
         </w:rPr>
         <w:t xml:space="preserve">{%p for item in workers %}</w:t>
@@ -787,13 +671,11 @@
         <w:ind w:left="2409.4488188976375" w:right="5.669291338583093" w:hanging="30"/>
         <w:rPr>
           <w:color w:val="ffffff"/>
-          <w:shd w:fill="ff9900" w:val="clear"/>
         </w:rPr>
       </w:pPr>
       <w:r>
         <w:rPr>
           <w:color w:val="ffffff"/>
-          <w:shd w:fill="ff9900" w:val="clear"/>
           <w:rtl w:val="0"/>
         </w:rPr>
         <w:t xml:space="preserve">{{  generate_anchor('signHere', item.email)  }}</w:t>
@@ -806,12 +688,10 @@
         <w:jc w:val="center"/>
         <w:rPr>
           <w:b w:val="1"/>
-          <w:highlight w:val="white"/>
-        </w:rPr>
-      </w:pPr>
-      <w:r>
-        <w:rPr>
-          <w:highlight w:val="white"/>
+        </w:rPr>
+      </w:pPr>
+      <w:r>
+        <w:rPr>
           <w:rtl w:val="0"/>
         </w:rPr>
         <w:t xml:space="preserve">____________________________________________</w:t>
@@ -828,13 +708,11 @@
         <w:jc w:val="center"/>
         <w:rPr>
           <w:b w:val="1"/>
-          <w:highlight w:val="yellow"/>
-        </w:rPr>
-      </w:pPr>
-      <w:r>
-        <w:rPr>
-          <w:b w:val="1"/>
-          <w:highlight w:val="yellow"/>
+        </w:rPr>
+      </w:pPr>
+      <w:r>
+        <w:rPr>
+          <w:b w:val="1"/>
           <w:rtl w:val="0"/>
         </w:rPr>
         <w:t xml:space="preserve">{{ item.name.text  }}</w:t>
@@ -846,12 +724,10 @@
         <w:jc w:val="center"/>
         <w:rPr>
           <w:b w:val="1"/>
-          <w:highlight w:val="white"/>
-        </w:rPr>
-      </w:pPr>
-      <w:r>
-        <w:rPr>
-          <w:highlight w:val="cyan"/>
+        </w:rPr>
+      </w:pPr>
+      <w:r>
+        <w:rPr>
           <w:rtl w:val="0"/>
         </w:rPr>
         <w:t xml:space="preserve">{%p endfor %}</w:t>

</xml_diff>